<commit_message>
WIP: html convert with AlternateContent
</commit_message>
<xml_diff>
--- a/DocumentCreator.Tests/resources/simple-receipt-template.docx
+++ b/DocumentCreator.Tests/resources/simple-receipt-template.docx
@@ -314,6 +314,7 @@
                                   </w:placeholder>
                                   <w:text/>
                                 </w:sdtPr>
+                                <w:sdtEndPr/>
                                 <w:sdtContent>
                                   <w:tc>
                                     <w:tcPr>
@@ -408,6 +409,7 @@
                                   </w:placeholder>
                                   <w:text/>
                                 </w:sdtPr>
+                                <w:sdtEndPr/>
                                 <w:sdtContent>
                                   <w:tc>
                                     <w:tcPr>
@@ -583,6 +585,7 @@
                                     <w:showingPlcHdr/>
                                     <w:text/>
                                   </w:sdtPr>
+                                  <w:sdtEndPr/>
                                   <w:sdtContent>
                                     <w:p>
                                       <w:pPr>
@@ -594,7 +597,7 @@
                                         <w:rPr>
                                           <w:rStyle w:val="PlaceholderText"/>
                                         </w:rPr>
-                                        <w:t>Click here to enter text.</w:t>
+                                        <w:t>description1</w:t>
                                       </w:r>
                                     </w:p>
                                   </w:sdtContent>
@@ -613,6 +616,7 @@
                                     <w:showingPlcHdr/>
                                     <w:text/>
                                   </w:sdtPr>
+                                  <w:sdtEndPr/>
                                   <w:sdtContent>
                                     <w:p>
                                       <w:pPr>
@@ -624,7 +628,13 @@
                                         <w:rPr>
                                           <w:rStyle w:val="PlaceholderText"/>
                                         </w:rPr>
-                                        <w:t>Click here to enter text.</w:t>
+                                        <w:t>description</w:t>
+                                      </w:r>
+                                      <w:r>
+                                        <w:rPr>
+                                          <w:rStyle w:val="PlaceholderText"/>
+                                        </w:rPr>
+                                        <w:t>2</w:t>
                                       </w:r>
                                     </w:p>
                                   </w:sdtContent>
@@ -643,6 +653,7 @@
                                     <w:showingPlcHdr/>
                                     <w:text/>
                                   </w:sdtPr>
+                                  <w:sdtEndPr/>
                                   <w:sdtContent>
                                     <w:p>
                                       <w:pPr>
@@ -654,7 +665,13 @@
                                         <w:rPr>
                                           <w:rStyle w:val="PlaceholderText"/>
                                         </w:rPr>
-                                        <w:t>Click here to enter text.</w:t>
+                                        <w:t>description</w:t>
+                                      </w:r>
+                                      <w:r>
+                                        <w:rPr>
+                                          <w:rStyle w:val="PlaceholderText"/>
+                                        </w:rPr>
+                                        <w:t>3</w:t>
                                       </w:r>
                                     </w:p>
                                   </w:sdtContent>
@@ -673,6 +690,7 @@
                                     <w:showingPlcHdr/>
                                     <w:text/>
                                   </w:sdtPr>
+                                  <w:sdtEndPr/>
                                   <w:sdtContent>
                                     <w:p>
                                       <w:pPr>
@@ -684,7 +702,13 @@
                                         <w:rPr>
                                           <w:rStyle w:val="PlaceholderText"/>
                                         </w:rPr>
-                                        <w:t>Click here to enter text.</w:t>
+                                        <w:t>description</w:t>
+                                      </w:r>
+                                      <w:r>
+                                        <w:rPr>
+                                          <w:rStyle w:val="PlaceholderText"/>
+                                        </w:rPr>
+                                        <w:t>4</w:t>
                                       </w:r>
                                     </w:p>
                                   </w:sdtContent>
@@ -744,6 +768,7 @@
                                   </w:placeholder>
                                   <w:text/>
                                 </w:sdtPr>
+                                <w:sdtEndPr/>
                                 <w:sdtContent>
                                   <w:tc>
                                     <w:tcPr>
@@ -774,7 +799,7 @@
                                         <w:rPr>
                                           <w:rFonts w:ascii="Calibri" w:hAnsi="Calibri" w:cs="Calibri"/>
                                         </w:rPr>
-                                        <w:t>0</w:t>
+                                        <w:t>111</w:t>
                                       </w:r>
                                     </w:p>
                                   </w:tc>
@@ -860,6 +885,7 @@
                                   </w:placeholder>
                                   <w:text/>
                                 </w:sdtPr>
+                                <w:sdtEndPr/>
                                 <w:sdtContent>
                                   <w:tc>
                                     <w:tcPr>
@@ -890,7 +916,7 @@
                                         <w:rPr>
                                           <w:rFonts w:ascii="Calibri" w:hAnsi="Calibri" w:cs="Calibri"/>
                                         </w:rPr>
-                                        <w:t>0</w:t>
+                                        <w:t>22</w:t>
                                       </w:r>
                                     </w:p>
                                   </w:tc>
@@ -976,6 +1002,7 @@
                                   </w:placeholder>
                                   <w:text/>
                                 </w:sdtPr>
+                                <w:sdtEndPr/>
                                 <w:sdtContent>
                                   <w:tc>
                                     <w:tcPr>
@@ -1006,7 +1033,7 @@
                                         <w:rPr>
                                           <w:rFonts w:ascii="Calibri" w:hAnsi="Calibri" w:cs="Calibri"/>
                                         </w:rPr>
-                                        <w:t>0</w:t>
+                                        <w:t>133</w:t>
                                       </w:r>
                                     </w:p>
                                   </w:tc>
@@ -1304,6 +1331,7 @@
                             </w:placeholder>
                             <w:text/>
                           </w:sdtPr>
+                          <w:sdtEndPr/>
                           <w:sdtContent>
                             <w:tc>
                               <w:tcPr>
@@ -1398,6 +1426,7 @@
                             </w:placeholder>
                             <w:text/>
                           </w:sdtPr>
+                          <w:sdtEndPr/>
                           <w:sdtContent>
                             <w:tc>
                               <w:tcPr>
@@ -1573,6 +1602,7 @@
                               <w:showingPlcHdr/>
                               <w:text/>
                             </w:sdtPr>
+                            <w:sdtEndPr/>
                             <w:sdtContent>
                               <w:p>
                                 <w:pPr>
@@ -1584,7 +1614,7 @@
                                   <w:rPr>
                                     <w:rStyle w:val="PlaceholderText"/>
                                   </w:rPr>
-                                  <w:t>Click here to enter text.</w:t>
+                                  <w:t>description1</w:t>
                                 </w:r>
                               </w:p>
                             </w:sdtContent>
@@ -1603,6 +1633,7 @@
                               <w:showingPlcHdr/>
                               <w:text/>
                             </w:sdtPr>
+                            <w:sdtEndPr/>
                             <w:sdtContent>
                               <w:p>
                                 <w:pPr>
@@ -1614,7 +1645,13 @@
                                   <w:rPr>
                                     <w:rStyle w:val="PlaceholderText"/>
                                   </w:rPr>
-                                  <w:t>Click here to enter text.</w:t>
+                                  <w:t>description</w:t>
+                                </w:r>
+                                <w:r>
+                                  <w:rPr>
+                                    <w:rStyle w:val="PlaceholderText"/>
+                                  </w:rPr>
+                                  <w:t>2</w:t>
                                 </w:r>
                               </w:p>
                             </w:sdtContent>
@@ -1633,6 +1670,7 @@
                               <w:showingPlcHdr/>
                               <w:text/>
                             </w:sdtPr>
+                            <w:sdtEndPr/>
                             <w:sdtContent>
                               <w:p>
                                 <w:pPr>
@@ -1644,7 +1682,13 @@
                                   <w:rPr>
                                     <w:rStyle w:val="PlaceholderText"/>
                                   </w:rPr>
-                                  <w:t>Click here to enter text.</w:t>
+                                  <w:t>description</w:t>
+                                </w:r>
+                                <w:r>
+                                  <w:rPr>
+                                    <w:rStyle w:val="PlaceholderText"/>
+                                  </w:rPr>
+                                  <w:t>3</w:t>
                                 </w:r>
                               </w:p>
                             </w:sdtContent>
@@ -1663,6 +1707,7 @@
                               <w:showingPlcHdr/>
                               <w:text/>
                             </w:sdtPr>
+                            <w:sdtEndPr/>
                             <w:sdtContent>
                               <w:p>
                                 <w:pPr>
@@ -1674,7 +1719,13 @@
                                   <w:rPr>
                                     <w:rStyle w:val="PlaceholderText"/>
                                   </w:rPr>
-                                  <w:t>Click here to enter text.</w:t>
+                                  <w:t>description</w:t>
+                                </w:r>
+                                <w:r>
+                                  <w:rPr>
+                                    <w:rStyle w:val="PlaceholderText"/>
+                                  </w:rPr>
+                                  <w:t>4</w:t>
                                 </w:r>
                               </w:p>
                             </w:sdtContent>
@@ -1734,6 +1785,7 @@
                             </w:placeholder>
                             <w:text/>
                           </w:sdtPr>
+                          <w:sdtEndPr/>
                           <w:sdtContent>
                             <w:tc>
                               <w:tcPr>
@@ -1764,7 +1816,7 @@
                                   <w:rPr>
                                     <w:rFonts w:ascii="Calibri" w:hAnsi="Calibri" w:cs="Calibri"/>
                                   </w:rPr>
-                                  <w:t>0</w:t>
+                                  <w:t>111</w:t>
                                 </w:r>
                               </w:p>
                             </w:tc>
@@ -1850,6 +1902,7 @@
                             </w:placeholder>
                             <w:text/>
                           </w:sdtPr>
+                          <w:sdtEndPr/>
                           <w:sdtContent>
                             <w:tc>
                               <w:tcPr>
@@ -1880,7 +1933,7 @@
                                   <w:rPr>
                                     <w:rFonts w:ascii="Calibri" w:hAnsi="Calibri" w:cs="Calibri"/>
                                   </w:rPr>
-                                  <w:t>0</w:t>
+                                  <w:t>22</w:t>
                                 </w:r>
                               </w:p>
                             </w:tc>
@@ -1966,6 +2019,7 @@
                             </w:placeholder>
                             <w:text/>
                           </w:sdtPr>
+                          <w:sdtEndPr/>
                           <w:sdtContent>
                             <w:tc>
                               <w:tcPr>
@@ -1996,7 +2050,7 @@
                                   <w:rPr>
                                     <w:rFonts w:ascii="Calibri" w:hAnsi="Calibri" w:cs="Calibri"/>
                                   </w:rPr>
-                                  <w:t>0</w:t>
+                                  <w:t>133</w:t>
                                 </w:r>
                               </w:p>
                             </w:tc>
@@ -2029,9 +2083,11 @@
         <w:widowControl w:val="0"/>
         <w:spacing w:line="240" w:lineRule="auto"/>
       </w:pPr>
+      <w:bookmarkStart w:id="0" w:name="_GoBack"/>
+      <w:bookmarkEnd w:id="0"/>
     </w:p>
     <w:sectPr>
-      <w:pgSz w:w="9361" w:h="3912" w:orient="landscape"/>
+      <w:pgSz w:w="9361" w:h="4423" w:orient="landscape"/>
       <w:pgMar w:top="499" w:right="1440" w:bottom="499" w:left="1440" w:header="238" w:footer="238" w:gutter="0"/>
       <w:pgNumType w:start="1"/>
       <w:cols w:space="720"/>
@@ -2798,7 +2854,9 @@
   </w:compat>
   <w:rsids>
     <w:rsidRoot w:val="00B53B8D"/>
+    <w:rsid w:val="00015177"/>
     <w:rsid w:val="002234D1"/>
+    <w:rsid w:val="0096628D"/>
     <w:rsid w:val="00B53B8D"/>
   </w:rsids>
   <m:mathPr>

</xml_diff>